<commit_message>
* finish task 3
</commit_message>
<xml_diff>
--- a/2012-02-27_Jan Rehwaldt_Analyse the socio-technical system of a project.docx
+++ b/2012-02-27_Jan Rehwaldt_Analyse the socio-technical system of a project.docx
@@ -56,7 +56,21 @@
           <w:i/>
           <w:lang w:val="en-GB"/>
         </w:rPr>
-        <w:t xml:space="preserve">Exercise 2: </w:t>
+        <w:t xml:space="preserve">Exercise </w:t>
+      </w:r>
+      <w:r>
+        <w:rPr>
+          <w:i/>
+          <w:lang w:val="en-GB"/>
+        </w:rPr>
+        <w:t>3</w:t>
+      </w:r>
+      <w:r>
+        <w:rPr>
+          <w:i/>
+          <w:lang w:val="en-GB"/>
+        </w:rPr>
+        <w:t xml:space="preserve">: </w:t>
       </w:r>
       <w:r>
         <w:rPr>
@@ -185,7 +199,7 @@
           <w:lang w:val="en-GB"/>
         </w:rPr>
       </w:pPr>
-      <w:hyperlink r:id="rId6" w:history="1">
+      <w:hyperlink r:id="rId9" w:history="1">
         <w:r>
           <w:rPr>
             <w:rStyle w:val="Hyperlink"/>
@@ -237,11 +251,10 @@
     <w:p>
       <w:pPr>
         <w:pStyle w:val="Listenabsatz"/>
-        <w:spacing w:after="0"/>
         <w:jc w:val="both"/>
         <w:rPr>
           <w:i/>
-          <w:lang w:val="en-US"/>
+          <w:lang w:val="en-GB"/>
         </w:rPr>
       </w:pPr>
       <w:proofErr w:type="gramStart"/>
@@ -260,7 +273,7 @@
         </w:rPr>
         <w:t xml:space="preserve"> what SMC is, and a concrete use case of it, read </w:t>
       </w:r>
-      <w:hyperlink r:id="rId7" w:history="1">
+      <w:hyperlink r:id="rId10" w:history="1">
         <w:r>
           <w:rPr>
             <w:rStyle w:val="Hyperlink"/>
@@ -291,15 +304,562 @@
     </w:p>
     <w:p>
       <w:pPr>
+        <w:keepNext/>
+        <w:spacing w:after="0"/>
+        <w:ind w:left="284"/>
         <w:jc w:val="both"/>
         <w:rPr>
-          <w:rFonts w:ascii="Verdana" w:hAnsi="Verdana" w:cs="Arial"/>
-          <w:color w:val="000000"/>
-          <w:sz w:val="20"/>
-          <w:szCs w:val="20"/>
+          <w:b/>
+          <w:lang w:val="en-GB"/>
+        </w:rPr>
+      </w:pPr>
+      <w:r>
+        <w:rPr>
+          <w:b/>
+          <w:lang w:val="en-GB"/>
+        </w:rPr>
+        <w:t>People, their roles, relati</w:t>
+      </w:r>
+      <w:r>
+        <w:rPr>
+          <w:b/>
+          <w:lang w:val="en-GB"/>
+        </w:rPr>
+        <w:t xml:space="preserve">onships amongst each other and </w:t>
+      </w:r>
+      <w:r>
+        <w:rPr>
+          <w:b/>
+          <w:lang w:val="en-GB"/>
+        </w:rPr>
+        <w:t>with other system’s elements</w:t>
+      </w:r>
+    </w:p>
+    <w:p>
+      <w:pPr>
+        <w:jc w:val="both"/>
+        <w:rPr>
           <w:lang w:val="en-US"/>
         </w:rPr>
       </w:pPr>
+      <w:r>
+        <w:object w:dxaOrig="9714" w:dyaOrig="5454">
+          <v:shapetype id="_x0000_t75" coordsize="21600,21600" o:spt="75" o:preferrelative="t" path="m@4@5l@4@11@9@11@9@5xe" filled="f" stroked="f">
+            <v:stroke joinstyle="miter"/>
+            <v:formulas>
+              <v:f eqn="if lineDrawn pixelLineWidth 0"/>
+              <v:f eqn="sum @0 1 0"/>
+              <v:f eqn="sum 0 0 @1"/>
+              <v:f eqn="prod @2 1 2"/>
+              <v:f eqn="prod @3 21600 pixelWidth"/>
+              <v:f eqn="prod @3 21600 pixelHeight"/>
+              <v:f eqn="sum @0 0 1"/>
+              <v:f eqn="prod @6 1 2"/>
+              <v:f eqn="prod @7 21600 pixelWidth"/>
+              <v:f eqn="sum @8 21600 0"/>
+              <v:f eqn="prod @7 21600 pixelHeight"/>
+              <v:f eqn="sum @10 21600 0"/>
+            </v:formulas>
+            <v:path o:extrusionok="f" gradientshapeok="t" o:connecttype="rect"/>
+            <o:lock v:ext="edit" aspectratio="t"/>
+          </v:shapetype>
+          <v:shape id="_x0000_i1025" type="#_x0000_t75" style="width:452.95pt;height:254.5pt" o:ole="">
+            <v:imagedata r:id="rId11" o:title=""/>
+          </v:shape>
+          <o:OLEObject Type="Embed" ProgID="Visio.Drawing.11" ShapeID="_x0000_i1025" DrawAspect="Content" ObjectID="_1391860185" r:id="rId12"/>
+        </w:object>
+      </w:r>
+    </w:p>
+    <w:p>
+      <w:pPr>
+        <w:keepNext/>
+        <w:spacing w:after="0"/>
+        <w:ind w:left="284"/>
+        <w:jc w:val="both"/>
+        <w:rPr>
+          <w:lang w:val="en-GB"/>
+        </w:rPr>
+      </w:pPr>
+      <w:r>
+        <w:rPr>
+          <w:b/>
+          <w:lang w:val="en-GB"/>
+        </w:rPr>
+        <w:t>Hardware</w:t>
+      </w:r>
+    </w:p>
+    <w:p>
+      <w:pPr>
+        <w:jc w:val="both"/>
+        <w:rPr>
+          <w:lang w:val="en-GB"/>
+        </w:rPr>
+      </w:pPr>
+      <w:r>
+        <w:rPr>
+          <w:lang w:val="en-GB"/>
+        </w:rPr>
+        <w:t xml:space="preserve">Required are some </w:t>
+      </w:r>
+      <w:r>
+        <w:rPr>
+          <w:i/>
+          <w:lang w:val="en-GB"/>
+        </w:rPr>
+        <w:t>servers</w:t>
+      </w:r>
+      <w:r>
+        <w:rPr>
+          <w:lang w:val="en-GB"/>
+        </w:rPr>
+        <w:t xml:space="preserve"> running the OIS, which have to be powerful enough to operate 17,000 students</w:t>
+      </w:r>
+      <w:r>
+        <w:rPr>
+          <w:rStyle w:val="Funotenzeichen"/>
+          <w:lang w:val="en-GB"/>
+        </w:rPr>
+        <w:footnoteReference w:id="1"/>
+      </w:r>
+      <w:r>
+        <w:rPr>
+          <w:lang w:val="en-GB"/>
+        </w:rPr>
+        <w:t xml:space="preserve"> and staff </w:t>
+      </w:r>
+      <w:proofErr w:type="gramStart"/>
+      <w:r>
+        <w:rPr>
+          <w:lang w:val="en-GB"/>
+        </w:rPr>
+        <w:t>members.</w:t>
+      </w:r>
+      <w:proofErr w:type="gramEnd"/>
+      <w:r>
+        <w:rPr>
+          <w:lang w:val="en-GB"/>
+        </w:rPr>
+        <w:t xml:space="preserve"> Additionally </w:t>
+      </w:r>
+      <w:r>
+        <w:rPr>
+          <w:i/>
+          <w:lang w:val="en-GB"/>
+        </w:rPr>
+        <w:t>network infrastructure</w:t>
+      </w:r>
+      <w:r>
+        <w:rPr>
+          <w:lang w:val="en-GB"/>
+        </w:rPr>
+        <w:t xml:space="preserve"> and </w:t>
+      </w:r>
+      <w:r>
+        <w:rPr>
+          <w:i/>
+          <w:lang w:val="en-GB"/>
+        </w:rPr>
+        <w:t>computers</w:t>
+      </w:r>
+      <w:r>
+        <w:rPr>
+          <w:lang w:val="en-GB"/>
+        </w:rPr>
+        <w:t xml:space="preserve"> have to be provided within the university buildings and employee’s offices.</w:t>
+      </w:r>
+    </w:p>
+    <w:p>
+      <w:pPr>
+        <w:keepNext/>
+        <w:spacing w:after="0"/>
+        <w:ind w:left="284"/>
+        <w:jc w:val="both"/>
+        <w:rPr>
+          <w:b/>
+          <w:lang w:val="en-GB"/>
+        </w:rPr>
+      </w:pPr>
+      <w:r>
+        <w:rPr>
+          <w:b/>
+          <w:lang w:val="en-GB"/>
+        </w:rPr>
+        <w:t>Software (ope</w:t>
+      </w:r>
+      <w:r>
+        <w:rPr>
+          <w:b/>
+          <w:lang w:val="en-GB"/>
+        </w:rPr>
+        <w:t xml:space="preserve">ration systems, programmes </w:t>
+      </w:r>
+      <w:proofErr w:type="spellStart"/>
+      <w:r>
+        <w:rPr>
+          <w:b/>
+          <w:lang w:val="en-GB"/>
+        </w:rPr>
+        <w:t>etc</w:t>
+      </w:r>
+      <w:proofErr w:type="spellEnd"/>
+      <w:r>
+        <w:rPr>
+          <w:b/>
+          <w:lang w:val="en-GB"/>
+        </w:rPr>
+        <w:t>)</w:t>
+      </w:r>
+    </w:p>
+    <w:p>
+      <w:pPr>
+        <w:tabs>
+          <w:tab w:val="left" w:pos="2410"/>
+        </w:tabs>
+        <w:spacing w:after="0"/>
+        <w:jc w:val="both"/>
+        <w:rPr>
+          <w:lang w:val="en-GB"/>
+        </w:rPr>
+      </w:pPr>
+      <w:r>
+        <w:rPr>
+          <w:lang w:val="en-GB"/>
+        </w:rPr>
+        <w:t>Server operating system:</w:t>
+      </w:r>
+      <w:r>
+        <w:rPr>
+          <w:lang w:val="en-GB"/>
+        </w:rPr>
+        <w:tab/>
+        <w:t xml:space="preserve">most likely </w:t>
+      </w:r>
+      <w:proofErr w:type="gramStart"/>
+      <w:r>
+        <w:rPr>
+          <w:lang w:val="en-GB"/>
+        </w:rPr>
+        <w:t>Unix</w:t>
+      </w:r>
+      <w:proofErr w:type="gramEnd"/>
+      <w:r>
+        <w:rPr>
+          <w:lang w:val="en-GB"/>
+        </w:rPr>
+        <w:t xml:space="preserve"> or MS Windows</w:t>
+      </w:r>
+      <w:r>
+        <w:rPr>
+          <w:lang w:val="en-GB"/>
+        </w:rPr>
+        <w:t xml:space="preserve"> with web server for running OIS</w:t>
+      </w:r>
+    </w:p>
+    <w:p>
+      <w:pPr>
+        <w:tabs>
+          <w:tab w:val="left" w:pos="2410"/>
+        </w:tabs>
+        <w:ind w:left="2410" w:hanging="2410"/>
+        <w:jc w:val="both"/>
+        <w:rPr>
+          <w:lang w:val="en-GB"/>
+        </w:rPr>
+      </w:pPr>
+      <w:r>
+        <w:rPr>
+          <w:lang w:val="en-GB"/>
+        </w:rPr>
+        <w:t>Employee’s computers:</w:t>
+      </w:r>
+      <w:r>
+        <w:rPr>
+          <w:lang w:val="en-GB"/>
+        </w:rPr>
+        <w:tab/>
+        <w:t>most likely MS Windows</w:t>
+      </w:r>
+      <w:r>
+        <w:rPr>
+          <w:lang w:val="en-GB"/>
+        </w:rPr>
+        <w:t xml:space="preserve"> with standard browser for accessing OIS, additional client OIS software </w:t>
+      </w:r>
+      <w:r>
+        <w:rPr>
+          <w:i/>
+          <w:lang w:val="en-GB"/>
+        </w:rPr>
+        <w:t>may</w:t>
+      </w:r>
+      <w:r>
+        <w:rPr>
+          <w:lang w:val="en-GB"/>
+        </w:rPr>
+        <w:t xml:space="preserve"> be provided</w:t>
+      </w:r>
+    </w:p>
+    <w:p>
+      <w:pPr>
+        <w:keepNext/>
+        <w:spacing w:after="0"/>
+        <w:ind w:left="284"/>
+        <w:jc w:val="both"/>
+        <w:rPr>
+          <w:b/>
+          <w:lang w:val="en-GB"/>
+        </w:rPr>
+      </w:pPr>
+      <w:r>
+        <w:rPr>
+          <w:b/>
+          <w:lang w:val="en-GB"/>
+        </w:rPr>
+        <w:t xml:space="preserve">Techniques </w:t>
+      </w:r>
+      <w:r>
+        <w:rPr>
+          <w:b/>
+          <w:lang w:val="en-GB"/>
+        </w:rPr>
+        <w:t>(management techniques, skills)</w:t>
+      </w:r>
+    </w:p>
+    <w:p>
+      <w:pPr>
+        <w:jc w:val="both"/>
+        <w:rPr>
+          <w:lang w:val="en-GB"/>
+        </w:rPr>
+      </w:pPr>
+    </w:p>
+    <w:p>
+      <w:pPr>
+        <w:keepNext/>
+        <w:spacing w:after="0"/>
+        <w:ind w:left="284"/>
+        <w:jc w:val="both"/>
+        <w:rPr>
+          <w:b/>
+          <w:lang w:val="en-GB"/>
+        </w:rPr>
+      </w:pPr>
+      <w:r>
+        <w:rPr>
+          <w:b/>
+          <w:lang w:val="en-GB"/>
+        </w:rPr>
+        <w:lastRenderedPageBreak/>
+        <w:t>Support reso</w:t>
+      </w:r>
+      <w:r>
+        <w:rPr>
+          <w:b/>
+          <w:lang w:val="en-GB"/>
+        </w:rPr>
+        <w:t xml:space="preserve">urces (training, support, </w:t>
+      </w:r>
+      <w:proofErr w:type="gramStart"/>
+      <w:r>
+        <w:rPr>
+          <w:b/>
+          <w:lang w:val="en-GB"/>
+        </w:rPr>
+        <w:t>help</w:t>
+      </w:r>
+      <w:proofErr w:type="gramEnd"/>
+      <w:r>
+        <w:rPr>
+          <w:b/>
+          <w:lang w:val="en-GB"/>
+        </w:rPr>
+        <w:t>)</w:t>
+      </w:r>
+    </w:p>
+    <w:p>
+      <w:pPr>
+        <w:tabs>
+          <w:tab w:val="left" w:pos="2410"/>
+        </w:tabs>
+        <w:spacing w:after="0"/>
+        <w:ind w:left="2410" w:hanging="2410"/>
+        <w:jc w:val="both"/>
+        <w:rPr>
+          <w:lang w:val="en-GB"/>
+        </w:rPr>
+      </w:pPr>
+      <w:r>
+        <w:rPr>
+          <w:lang w:val="en-GB"/>
+        </w:rPr>
+        <w:t>For students:</w:t>
+      </w:r>
+      <w:r>
+        <w:rPr>
+          <w:lang w:val="en-GB"/>
+        </w:rPr>
+        <w:tab/>
+      </w:r>
+      <w:r>
+        <w:rPr>
+          <w:lang w:val="en-GB"/>
+        </w:rPr>
+        <w:t>University’s IT department, which provides various communication channels (mail, helpdesk phone) and a dedicated webpage with a Frequently Asked Questions section as well as various manuals.</w:t>
+      </w:r>
+    </w:p>
+    <w:p>
+      <w:pPr>
+        <w:tabs>
+          <w:tab w:val="left" w:pos="2410"/>
+        </w:tabs>
+        <w:spacing w:after="0"/>
+        <w:ind w:left="2410" w:hanging="2410"/>
+        <w:jc w:val="both"/>
+        <w:rPr>
+          <w:lang w:val="en-GB"/>
+        </w:rPr>
+      </w:pPr>
+      <w:r>
+        <w:rPr>
+          <w:lang w:val="en-GB"/>
+        </w:rPr>
+        <w:t>For employees:</w:t>
+      </w:r>
+      <w:r>
+        <w:rPr>
+          <w:lang w:val="en-GB"/>
+        </w:rPr>
+        <w:tab/>
+        <w:t xml:space="preserve">University’s IT department, which operates the OIS system, provides a helpdesk hotline and </w:t>
+      </w:r>
+      <w:r>
+        <w:rPr>
+          <w:i/>
+          <w:lang w:val="en-GB"/>
+        </w:rPr>
+        <w:t>may</w:t>
+      </w:r>
+      <w:r>
+        <w:rPr>
+          <w:lang w:val="en-GB"/>
+        </w:rPr>
+        <w:t xml:space="preserve"> give training as well as usage advices.</w:t>
+      </w:r>
+    </w:p>
+    <w:p>
+      <w:pPr>
+        <w:tabs>
+          <w:tab w:val="left" w:pos="2410"/>
+        </w:tabs>
+        <w:ind w:left="2410" w:hanging="2410"/>
+        <w:jc w:val="both"/>
+        <w:rPr>
+          <w:lang w:val="en-GB"/>
+        </w:rPr>
+      </w:pPr>
+      <w:r>
+        <w:rPr>
+          <w:lang w:val="en-GB"/>
+        </w:rPr>
+        <w:t>For lecturers:</w:t>
+      </w:r>
+      <w:r>
+        <w:rPr>
+          <w:lang w:val="en-GB"/>
+        </w:rPr>
+        <w:tab/>
+        <w:t xml:space="preserve">See </w:t>
+      </w:r>
+      <w:r>
+        <w:rPr>
+          <w:lang w:val="en-GB"/>
+        </w:rPr>
+        <w:t>employees</w:t>
+      </w:r>
+      <w:r>
+        <w:rPr>
+          <w:lang w:val="en-GB"/>
+        </w:rPr>
+        <w:t>.</w:t>
+      </w:r>
+    </w:p>
+    <w:p>
+      <w:pPr>
+        <w:keepNext/>
+        <w:spacing w:after="0"/>
+        <w:ind w:left="284"/>
+        <w:jc w:val="both"/>
+        <w:rPr>
+          <w:b/>
+          <w:lang w:val="en-GB"/>
+        </w:rPr>
+      </w:pPr>
+      <w:r>
+        <w:rPr>
+          <w:b/>
+          <w:lang w:val="en-GB"/>
+        </w:rPr>
+        <w:t xml:space="preserve">Information structures (content and content providers, rules, regulations, norms, especially those that give obligations or privileges for the use of information system or information, </w:t>
+      </w:r>
+      <w:r>
+        <w:rPr>
+          <w:b/>
+          <w:lang w:val="en-GB"/>
+        </w:rPr>
+        <w:t>access control)</w:t>
+      </w:r>
+    </w:p>
+    <w:p>
+      <w:pPr>
+        <w:tabs>
+          <w:tab w:val="left" w:pos="2410"/>
+        </w:tabs>
+        <w:jc w:val="both"/>
+        <w:rPr>
+          <w:lang w:val="en-GB"/>
+        </w:rPr>
+      </w:pPr>
+      <w:r>
+        <w:rPr>
+          <w:lang w:val="en-GB"/>
+        </w:rPr>
+        <w:t>Content is provided by lecturers and Dean’s office. System is provided by UT IT department.</w:t>
+      </w:r>
+      <w:r>
+        <w:rPr>
+          <w:lang w:val="en-GB"/>
+        </w:rPr>
+        <w:t xml:space="preserve"> Those have privileged rights for accessing and modifying OIS’s content.</w:t>
+      </w:r>
+    </w:p>
+    <w:p>
+      <w:pPr>
+        <w:tabs>
+          <w:tab w:val="left" w:pos="2410"/>
+        </w:tabs>
+        <w:jc w:val="both"/>
+        <w:rPr>
+          <w:lang w:val="en-US"/>
+        </w:rPr>
+      </w:pPr>
+      <w:r>
+        <w:rPr>
+          <w:lang w:val="en-GB"/>
+        </w:rPr>
+        <w:t>Students may search, register or cancel courses. The latter two may only be performed until a certain deadline at the beginning of each semester. After this deadline the Dean’s office has to be consulted and only viewing access is permitted. Students may additionally access lecture documents, either available only for attendees or for all UT students</w:t>
+      </w:r>
+      <w:r>
+        <w:rPr>
+          <w:lang w:val="en-GB"/>
+        </w:rPr>
+        <w:t xml:space="preserve">. Access criteria are </w:t>
+      </w:r>
+      <w:r>
+        <w:rPr>
+          <w:lang w:val="en-GB"/>
+        </w:rPr>
+        <w:t>specified by the lecturer.</w:t>
+      </w:r>
       <w:bookmarkStart w:id="0" w:name="_GoBack"/>
       <w:bookmarkEnd w:id="0"/>
     </w:p>
@@ -311,6 +871,75 @@
     </w:sectPr>
   </w:body>
 </w:document>
+</file>
+
+<file path=word/endnotes.xml><?xml version="1.0" encoding="utf-8"?>
+<w:endnotes xmlns:wpc="http://schemas.microsoft.com/office/word/2010/wordprocessingCanvas" xmlns:mc="http://schemas.openxmlformats.org/markup-compatibility/2006" xmlns:o="urn:schemas-microsoft-com:office:office" xmlns:r="http://schemas.openxmlformats.org/officeDocument/2006/relationships" xmlns:m="http://schemas.openxmlformats.org/officeDocument/2006/math" xmlns:v="urn:schemas-microsoft-com:vml" xmlns:wp14="http://schemas.microsoft.com/office/word/2010/wordprocessingDrawing" xmlns:wp="http://schemas.openxmlformats.org/drawingml/2006/wordprocessingDrawing" xmlns:w10="urn:schemas-microsoft-com:office:word" xmlns:w="http://schemas.openxmlformats.org/wordprocessingml/2006/main" xmlns:w14="http://schemas.microsoft.com/office/word/2010/wordml" xmlns:wpg="http://schemas.microsoft.com/office/word/2010/wordprocessingGroup" xmlns:wpi="http://schemas.microsoft.com/office/word/2010/wordprocessingInk" xmlns:wne="http://schemas.microsoft.com/office/word/2006/wordml" xmlns:wps="http://schemas.microsoft.com/office/word/2010/wordprocessingShape" mc:Ignorable="w14 wp14">
+  <w:endnote w:type="separator" w:id="-1">
+    <w:p>
+      <w:pPr>
+        <w:spacing w:after="0" w:line="240" w:lineRule="auto"/>
+      </w:pPr>
+      <w:r>
+        <w:separator/>
+      </w:r>
+    </w:p>
+  </w:endnote>
+  <w:endnote w:type="continuationSeparator" w:id="0">
+    <w:p>
+      <w:pPr>
+        <w:spacing w:after="0" w:line="240" w:lineRule="auto"/>
+      </w:pPr>
+      <w:r>
+        <w:continuationSeparator/>
+      </w:r>
+    </w:p>
+  </w:endnote>
+</w:endnotes>
+</file>
+
+<file path=word/footnotes.xml><?xml version="1.0" encoding="utf-8"?>
+<w:footnotes xmlns:wpc="http://schemas.microsoft.com/office/word/2010/wordprocessingCanvas" xmlns:mc="http://schemas.openxmlformats.org/markup-compatibility/2006" xmlns:o="urn:schemas-microsoft-com:office:office" xmlns:r="http://schemas.openxmlformats.org/officeDocument/2006/relationships" xmlns:m="http://schemas.openxmlformats.org/officeDocument/2006/math" xmlns:v="urn:schemas-microsoft-com:vml" xmlns:wp14="http://schemas.microsoft.com/office/word/2010/wordprocessingDrawing" xmlns:wp="http://schemas.openxmlformats.org/drawingml/2006/wordprocessingDrawing" xmlns:w10="urn:schemas-microsoft-com:office:word" xmlns:w="http://schemas.openxmlformats.org/wordprocessingml/2006/main" xmlns:w14="http://schemas.microsoft.com/office/word/2010/wordml" xmlns:wpg="http://schemas.microsoft.com/office/word/2010/wordprocessingGroup" xmlns:wpi="http://schemas.microsoft.com/office/word/2010/wordprocessingInk" xmlns:wne="http://schemas.microsoft.com/office/word/2006/wordml" xmlns:wps="http://schemas.microsoft.com/office/word/2010/wordprocessingShape" mc:Ignorable="w14 wp14">
+  <w:footnote w:type="separator" w:id="-1">
+    <w:p>
+      <w:pPr>
+        <w:spacing w:after="0" w:line="240" w:lineRule="auto"/>
+      </w:pPr>
+      <w:r>
+        <w:separator/>
+      </w:r>
+    </w:p>
+  </w:footnote>
+  <w:footnote w:type="continuationSeparator" w:id="0">
+    <w:p>
+      <w:pPr>
+        <w:spacing w:after="0" w:line="240" w:lineRule="auto"/>
+      </w:pPr>
+      <w:r>
+        <w:continuationSeparator/>
+      </w:r>
+    </w:p>
+  </w:footnote>
+  <w:footnote w:id="1">
+    <w:p>
+      <w:pPr>
+        <w:pStyle w:val="Funotentext"/>
+      </w:pPr>
+      <w:r>
+        <w:rPr>
+          <w:rStyle w:val="Funotenzeichen"/>
+        </w:rPr>
+        <w:footnoteRef/>
+      </w:r>
+      <w:r>
+        <w:t xml:space="preserve"> </w:t>
+      </w:r>
+      <w:r>
+        <w:t>http://en.wikipedia.org/wiki/University_of_Tartu</w:t>
+      </w:r>
+    </w:p>
+  </w:footnote>
+</w:footnotes>
 </file>
 
 <file path=word/numbering.xml><?xml version="1.0" encoding="utf-8"?>
@@ -1251,6 +1880,75 @@
       <w:spacing w:after="0" w:line="240" w:lineRule="auto"/>
     </w:pPr>
   </w:style>
+  <w:style w:type="paragraph" w:styleId="Sprechblasentext">
+    <w:name w:val="Balloon Text"/>
+    <w:basedOn w:val="Standard"/>
+    <w:link w:val="SprechblasentextZchn"/>
+    <w:uiPriority w:val="99"/>
+    <w:semiHidden/>
+    <w:unhideWhenUsed/>
+    <w:rsid w:val="004A05B1"/>
+    <w:pPr>
+      <w:spacing w:after="0" w:line="240" w:lineRule="auto"/>
+    </w:pPr>
+    <w:rPr>
+      <w:rFonts w:ascii="Tahoma" w:hAnsi="Tahoma" w:cs="Tahoma"/>
+      <w:sz w:val="16"/>
+      <w:szCs w:val="16"/>
+    </w:rPr>
+  </w:style>
+  <w:style w:type="character" w:customStyle="1" w:styleId="SprechblasentextZchn">
+    <w:name w:val="Sprechblasentext Zchn"/>
+    <w:basedOn w:val="Absatz-Standardschriftart"/>
+    <w:link w:val="Sprechblasentext"/>
+    <w:uiPriority w:val="99"/>
+    <w:semiHidden/>
+    <w:rsid w:val="004A05B1"/>
+    <w:rPr>
+      <w:rFonts w:ascii="Tahoma" w:hAnsi="Tahoma" w:cs="Tahoma"/>
+      <w:sz w:val="16"/>
+      <w:szCs w:val="16"/>
+    </w:rPr>
+  </w:style>
+  <w:style w:type="paragraph" w:styleId="Funotentext">
+    <w:name w:val="footnote text"/>
+    <w:basedOn w:val="Standard"/>
+    <w:link w:val="FunotentextZchn"/>
+    <w:uiPriority w:val="99"/>
+    <w:semiHidden/>
+    <w:unhideWhenUsed/>
+    <w:rsid w:val="00F87C9B"/>
+    <w:pPr>
+      <w:spacing w:after="0" w:line="240" w:lineRule="auto"/>
+    </w:pPr>
+    <w:rPr>
+      <w:sz w:val="20"/>
+      <w:szCs w:val="20"/>
+    </w:rPr>
+  </w:style>
+  <w:style w:type="character" w:customStyle="1" w:styleId="FunotentextZchn">
+    <w:name w:val="Fußnotentext Zchn"/>
+    <w:basedOn w:val="Absatz-Standardschriftart"/>
+    <w:link w:val="Funotentext"/>
+    <w:uiPriority w:val="99"/>
+    <w:semiHidden/>
+    <w:rsid w:val="00F87C9B"/>
+    <w:rPr>
+      <w:sz w:val="20"/>
+      <w:szCs w:val="20"/>
+    </w:rPr>
+  </w:style>
+  <w:style w:type="character" w:styleId="Funotenzeichen">
+    <w:name w:val="footnote reference"/>
+    <w:basedOn w:val="Absatz-Standardschriftart"/>
+    <w:uiPriority w:val="99"/>
+    <w:semiHidden/>
+    <w:unhideWhenUsed/>
+    <w:rsid w:val="00F87C9B"/>
+    <w:rPr>
+      <w:vertAlign w:val="superscript"/>
+    </w:rPr>
+  </w:style>
 </w:styles>
 </file>
 
@@ -1530,6 +2228,75 @@
     <w:pPr>
       <w:spacing w:after="0" w:line="240" w:lineRule="auto"/>
     </w:pPr>
+  </w:style>
+  <w:style w:type="paragraph" w:styleId="Sprechblasentext">
+    <w:name w:val="Balloon Text"/>
+    <w:basedOn w:val="Standard"/>
+    <w:link w:val="SprechblasentextZchn"/>
+    <w:uiPriority w:val="99"/>
+    <w:semiHidden/>
+    <w:unhideWhenUsed/>
+    <w:rsid w:val="004A05B1"/>
+    <w:pPr>
+      <w:spacing w:after="0" w:line="240" w:lineRule="auto"/>
+    </w:pPr>
+    <w:rPr>
+      <w:rFonts w:ascii="Tahoma" w:hAnsi="Tahoma" w:cs="Tahoma"/>
+      <w:sz w:val="16"/>
+      <w:szCs w:val="16"/>
+    </w:rPr>
+  </w:style>
+  <w:style w:type="character" w:customStyle="1" w:styleId="SprechblasentextZchn">
+    <w:name w:val="Sprechblasentext Zchn"/>
+    <w:basedOn w:val="Absatz-Standardschriftart"/>
+    <w:link w:val="Sprechblasentext"/>
+    <w:uiPriority w:val="99"/>
+    <w:semiHidden/>
+    <w:rsid w:val="004A05B1"/>
+    <w:rPr>
+      <w:rFonts w:ascii="Tahoma" w:hAnsi="Tahoma" w:cs="Tahoma"/>
+      <w:sz w:val="16"/>
+      <w:szCs w:val="16"/>
+    </w:rPr>
+  </w:style>
+  <w:style w:type="paragraph" w:styleId="Funotentext">
+    <w:name w:val="footnote text"/>
+    <w:basedOn w:val="Standard"/>
+    <w:link w:val="FunotentextZchn"/>
+    <w:uiPriority w:val="99"/>
+    <w:semiHidden/>
+    <w:unhideWhenUsed/>
+    <w:rsid w:val="00F87C9B"/>
+    <w:pPr>
+      <w:spacing w:after="0" w:line="240" w:lineRule="auto"/>
+    </w:pPr>
+    <w:rPr>
+      <w:sz w:val="20"/>
+      <w:szCs w:val="20"/>
+    </w:rPr>
+  </w:style>
+  <w:style w:type="character" w:customStyle="1" w:styleId="FunotentextZchn">
+    <w:name w:val="Fußnotentext Zchn"/>
+    <w:basedOn w:val="Absatz-Standardschriftart"/>
+    <w:link w:val="Funotentext"/>
+    <w:uiPriority w:val="99"/>
+    <w:semiHidden/>
+    <w:rsid w:val="00F87C9B"/>
+    <w:rPr>
+      <w:sz w:val="20"/>
+      <w:szCs w:val="20"/>
+    </w:rPr>
+  </w:style>
+  <w:style w:type="character" w:styleId="Funotenzeichen">
+    <w:name w:val="footnote reference"/>
+    <w:basedOn w:val="Absatz-Standardschriftart"/>
+    <w:uiPriority w:val="99"/>
+    <w:semiHidden/>
+    <w:unhideWhenUsed/>
+    <w:rsid w:val="00F87C9B"/>
+    <w:rPr>
+      <w:vertAlign w:val="superscript"/>
+    </w:rPr>
   </w:style>
 </w:styles>
 </file>
@@ -1817,4 +2584,16 @@
   <a:objectDefaults/>
   <a:extraClrSchemeLst/>
 </a:theme>
+</file>
+
+<file path=customXml/item1.xml><?xml version="1.0" encoding="utf-8"?>
+<b:Sources xmlns:b="http://schemas.openxmlformats.org/officeDocument/2006/bibliography" xmlns="http://schemas.openxmlformats.org/officeDocument/2006/bibliography" SelectedStyle="\APA.XSL" StyleName="APA"/>
+</file>
+
+<file path=customXml/itemProps1.xml><?xml version="1.0" encoding="utf-8"?>
+<ds:datastoreItem xmlns:ds="http://schemas.openxmlformats.org/officeDocument/2006/customXml" ds:itemID="{9FEAE4B4-984F-4EAC-9873-F6A861AFA31D}">
+  <ds:schemaRefs>
+    <ds:schemaRef ds:uri="http://schemas.openxmlformats.org/officeDocument/2006/bibliography"/>
+  </ds:schemaRefs>
+</ds:datastoreItem>
 </file>
</xml_diff>

<commit_message>
* added missing part to exercise 3
</commit_message>
<xml_diff>
--- a/2012-02-27_Jan Rehwaldt_Analyse the socio-technical system of a project.docx
+++ b/2012-02-27_Jan Rehwaldt_Analyse the socio-technical system of a project.docx
@@ -150,14 +150,7 @@
           <w:i/>
           <w:lang w:val="en-GB"/>
         </w:rPr>
-        <w:t>Internati</w:t>
-      </w:r>
-      <w:r>
-        <w:rPr>
-          <w:i/>
-          <w:lang w:val="en-GB"/>
-        </w:rPr>
-        <w:t>onal Customs declaration system</w:t>
+        <w:t>International Customs declaration system</w:t>
       </w:r>
     </w:p>
     <w:p>
@@ -179,14 +172,7 @@
           <w:i/>
           <w:lang w:val="en-GB"/>
         </w:rPr>
-        <w:t>Library information system maintained by consortium of librar</w:t>
-      </w:r>
-      <w:r>
-        <w:rPr>
-          <w:i/>
-          <w:lang w:val="en-GB"/>
-        </w:rPr>
-        <w:t>ies</w:t>
+        <w:t>Library information system maintained by consortium of libraries</w:t>
       </w:r>
     </w:p>
     <w:p>
@@ -318,21 +304,7 @@
           <w:b/>
           <w:lang w:val="en-GB"/>
         </w:rPr>
-        <w:t>People, their roles, relati</w:t>
-      </w:r>
-      <w:r>
-        <w:rPr>
-          <w:b/>
-          <w:lang w:val="en-GB"/>
-        </w:rPr>
-        <w:t xml:space="preserve">onships amongst each other and </w:t>
-      </w:r>
-      <w:r>
-        <w:rPr>
-          <w:b/>
-          <w:lang w:val="en-GB"/>
-        </w:rPr>
-        <w:t>with other system’s elements</w:t>
+        <w:t>People, their roles, relationships amongst each other and with other system’s elements</w:t>
       </w:r>
     </w:p>
     <w:p>
@@ -366,7 +338,7 @@
           <v:shape id="_x0000_i1025" type="#_x0000_t75" style="width:452.95pt;height:254.5pt" o:ole="">
             <v:imagedata r:id="rId11" o:title=""/>
           </v:shape>
-          <o:OLEObject Type="Embed" ProgID="Visio.Drawing.11" ShapeID="_x0000_i1025" DrawAspect="Content" ObjectID="_1391860185" r:id="rId12"/>
+          <o:OLEObject Type="Embed" ProgID="Visio.Drawing.11" ShapeID="_x0000_i1025" DrawAspect="Content" ObjectID="_1391885992" r:id="rId12"/>
         </w:object>
       </w:r>
     </w:p>
@@ -484,14 +456,7 @@
           <w:b/>
           <w:lang w:val="en-GB"/>
         </w:rPr>
-        <w:t>Software (ope</w:t>
-      </w:r>
-      <w:r>
-        <w:rPr>
-          <w:b/>
-          <w:lang w:val="en-GB"/>
-        </w:rPr>
-        <w:t xml:space="preserve">ration systems, programmes </w:t>
+        <w:t xml:space="preserve">Software (operation systems, programmes </w:t>
       </w:r>
       <w:proofErr w:type="spellStart"/>
       <w:r>
@@ -615,14 +580,8 @@
           <w:b/>
           <w:lang w:val="en-GB"/>
         </w:rPr>
-        <w:t xml:space="preserve">Techniques </w:t>
-      </w:r>
-      <w:r>
-        <w:rPr>
-          <w:b/>
-          <w:lang w:val="en-GB"/>
-        </w:rPr>
-        <w:t>(management techniques, skills)</w:t>
+        <w:lastRenderedPageBreak/>
+        <w:t>Techniques (management techniques, skills)</w:t>
       </w:r>
     </w:p>
     <w:p>
@@ -632,6 +591,82 @@
           <w:lang w:val="en-GB"/>
         </w:rPr>
       </w:pPr>
+      <w:r>
+        <w:rPr>
+          <w:lang w:val="en-GB"/>
+        </w:rPr>
+        <w:t>Initial</w:t>
+      </w:r>
+      <w:r>
+        <w:rPr>
+          <w:lang w:val="en-GB"/>
+        </w:rPr>
+        <w:t xml:space="preserve"> processes are creating, editing and deleting a course, specifying attendee limits and room numbers for it</w:t>
+      </w:r>
+      <w:r>
+        <w:rPr>
+          <w:lang w:val="en-GB"/>
+        </w:rPr>
+        <w:t xml:space="preserve"> (performed by Dean’s office or lecturer)</w:t>
+      </w:r>
+      <w:r>
+        <w:rPr>
+          <w:lang w:val="en-GB"/>
+        </w:rPr>
+        <w:t>.</w:t>
+      </w:r>
+      <w:bookmarkStart w:id="0" w:name="_GoBack"/>
+      <w:bookmarkEnd w:id="0"/>
+    </w:p>
+    <w:p>
+      <w:pPr>
+        <w:jc w:val="both"/>
+        <w:rPr>
+          <w:lang w:val="en-GB"/>
+        </w:rPr>
+      </w:pPr>
+      <w:r>
+        <w:rPr>
+          <w:lang w:val="en-GB"/>
+        </w:rPr>
+        <w:t xml:space="preserve">After the system is filled with information about courses students or the Dean’s office may register </w:t>
+      </w:r>
+      <w:r>
+        <w:rPr>
+          <w:lang w:val="en-GB"/>
+        </w:rPr>
+        <w:t xml:space="preserve">(search </w:t>
+      </w:r>
+      <w:r>
+        <w:rPr>
+          <w:lang w:val="en-GB"/>
+        </w:rPr>
+        <w:t>course</w:t>
+      </w:r>
+      <w:r>
+        <w:rPr>
+          <w:lang w:val="en-GB"/>
+        </w:rPr>
+        <w:t xml:space="preserve">, check </w:t>
+      </w:r>
+      <w:r>
+        <w:rPr>
+          <w:lang w:val="en-GB"/>
+        </w:rPr>
+        <w:t>their</w:t>
+      </w:r>
+      <w:r>
+        <w:rPr>
+          <w:lang w:val="en-GB"/>
+        </w:rPr>
+        <w:t xml:space="preserve"> schedule, check for free places, register) </w:t>
+      </w:r>
+      <w:r>
+        <w:rPr>
+          <w:lang w:val="en-GB"/>
+        </w:rPr>
+        <w:t>or cancel courses. A lecturer or other university staff may send mails through the OIS’s mail system.</w:t>
+      </w:r>
     </w:p>
     <w:p>
       <w:pPr>
@@ -649,15 +684,7 @@
           <w:b/>
           <w:lang w:val="en-GB"/>
         </w:rPr>
-        <w:lastRenderedPageBreak/>
-        <w:t>Support reso</w:t>
-      </w:r>
-      <w:r>
-        <w:rPr>
-          <w:b/>
-          <w:lang w:val="en-GB"/>
-        </w:rPr>
-        <w:t xml:space="preserve">urces (training, support, </w:t>
+        <w:t xml:space="preserve">Support resources (training, support, </w:t>
       </w:r>
       <w:proofErr w:type="gramStart"/>
       <w:r>
@@ -799,14 +826,7 @@
           <w:b/>
           <w:lang w:val="en-GB"/>
         </w:rPr>
-        <w:t xml:space="preserve">Information structures (content and content providers, rules, regulations, norms, especially those that give obligations or privileges for the use of information system or information, </w:t>
-      </w:r>
-      <w:r>
-        <w:rPr>
-          <w:b/>
-          <w:lang w:val="en-GB"/>
-        </w:rPr>
-        <w:t>access control)</w:t>
+        <w:t>Information structures (content and content providers, rules, regulations, norms, especially those that give obligations or privileges for the use of information system or information, access control)</w:t>
       </w:r>
     </w:p>
     <w:p>
@@ -860,8 +880,6 @@
         </w:rPr>
         <w:t>specified by the lecturer.</w:t>
       </w:r>
-      <w:bookmarkStart w:id="0" w:name="_GoBack"/>
-      <w:bookmarkEnd w:id="0"/>
     </w:p>
     <w:sectPr>
       <w:pgSz w:w="11906" w:h="16838"/>
@@ -2591,7 +2609,7 @@
 </file>
 
 <file path=customXml/itemProps1.xml><?xml version="1.0" encoding="utf-8"?>
-<ds:datastoreItem xmlns:ds="http://schemas.openxmlformats.org/officeDocument/2006/customXml" ds:itemID="{9FEAE4B4-984F-4EAC-9873-F6A861AFA31D}">
+<ds:datastoreItem xmlns:ds="http://schemas.openxmlformats.org/officeDocument/2006/customXml" ds:itemID="{767874ED-6839-4C4E-86F7-28D73255C236}">
   <ds:schemaRefs>
     <ds:schemaRef ds:uri="http://schemas.openxmlformats.org/officeDocument/2006/bibliography"/>
   </ds:schemaRefs>

</xml_diff>